<commit_message>
Implementacion de bootstrap en pagina de incio, se agrego la informacion de la empresa
</commit_message>
<xml_diff>
--- a/Resumen Ejecutivo.docx
+++ b/Resumen Ejecutivo.docx
@@ -8,14 +8,14 @@
         <w:rPr>
           <w:rFonts w:ascii="Arial" w:hAnsi="Arial" w:cs="Arial"/>
           <w:b/>
-          <w:lang w:val="en-US"/>
+          <w:lang w:val="es-EC"/>
         </w:rPr>
       </w:pPr>
       <w:r>
         <w:rPr>
           <w:rFonts w:ascii="Arial" w:hAnsi="Arial" w:cs="Arial"/>
           <w:b/>
-          <w:lang w:val="en-US"/>
+          <w:lang w:val="es-EC"/>
         </w:rPr>
         <w:t xml:space="preserve"> </w:t>
       </w:r>
@@ -26,7 +26,7 @@
         <w:rPr>
           <w:rFonts w:ascii="Arial" w:hAnsi="Arial" w:cs="Arial"/>
           <w:b/>
-          <w:lang w:val="en-US"/>
+          <w:lang w:val="es-EC"/>
         </w:rPr>
       </w:pPr>
       <w:r>
@@ -163,7 +163,7 @@
         <w:rPr>
           <w:rFonts w:ascii="Arial" w:hAnsi="Arial" w:cs="Arial"/>
           <w:b/>
-          <w:lang w:val="en-US"/>
+          <w:lang w:val="es-EC"/>
         </w:rPr>
       </w:pPr>
     </w:p>
@@ -3052,8 +3052,6 @@
           <w:lang w:val="es-MX" w:eastAsia="es-EC"/>
         </w:rPr>
       </w:pPr>
-      <w:bookmarkStart w:id="6" w:name="_GoBack"/>
-      <w:bookmarkEnd w:id="6"/>
     </w:p>
     <w:p>
       <w:pPr>
@@ -3062,7 +3060,7 @@
           <w:rFonts w:ascii="Segoe UI" w:hAnsi="Segoe UI" w:cs="Segoe UI"/>
           <w:sz w:val="18"/>
           <w:szCs w:val="18"/>
-          <w:lang w:val="en-US" w:eastAsia="es-EC"/>
+          <w:lang w:val="es-EC" w:eastAsia="es-EC"/>
         </w:rPr>
       </w:pPr>
     </w:p>
@@ -3076,7 +3074,7 @@
           <w:lang w:val="es-MX" w:eastAsia="es-EC"/>
         </w:rPr>
       </w:pPr>
-      <w:bookmarkStart w:id="7" w:name="_Toc526148468"/>
+      <w:bookmarkStart w:id="6" w:name="_Toc526148468"/>
       <w:r>
         <w:rPr>
           <w:lang w:val="es-MX" w:eastAsia="es-EC"/>
@@ -3084,7 +3082,7 @@
         <w:lastRenderedPageBreak/>
         <w:t>Plazos</w:t>
       </w:r>
-      <w:bookmarkEnd w:id="7"/>
+      <w:bookmarkEnd w:id="6"/>
       <w:r>
         <w:rPr>
           <w:lang w:val="es-MX" w:eastAsia="es-EC"/>
@@ -3168,14 +3166,14 @@
         <w:tblLook w:val="04A0" w:firstRow="1" w:lastRow="0" w:firstColumn="1" w:lastColumn="0" w:noHBand="0" w:noVBand="1"/>
       </w:tblPr>
       <w:tblGrid>
-        <w:gridCol w:w="2400"/>
-        <w:gridCol w:w="869"/>
-        <w:gridCol w:w="869"/>
-        <w:gridCol w:w="870"/>
-        <w:gridCol w:w="870"/>
-        <w:gridCol w:w="870"/>
-        <w:gridCol w:w="870"/>
-        <w:gridCol w:w="870"/>
+        <w:gridCol w:w="2502"/>
+        <w:gridCol w:w="856"/>
+        <w:gridCol w:w="855"/>
+        <w:gridCol w:w="855"/>
+        <w:gridCol w:w="855"/>
+        <w:gridCol w:w="855"/>
+        <w:gridCol w:w="855"/>
+        <w:gridCol w:w="855"/>
       </w:tblGrid>
       <w:tr>
         <w:tc>
@@ -4105,8 +4103,28 @@
                 <w:szCs w:val="22"/>
                 <w:lang w:val="es-MX" w:eastAsia="es-EC"/>
               </w:rPr>
-              <w:t>Diseño y maquetación </w:t>
-            </w:r>
+              <w:t>Diseño</w:t>
+            </w:r>
+            <w:r>
+              <w:rPr>
+                <w:rFonts w:ascii="Calibri" w:hAnsi="Calibri" w:cs="Calibri"/>
+                <w:sz w:val="22"/>
+                <w:szCs w:val="22"/>
+                <w:lang w:val="es-MX" w:eastAsia="es-EC"/>
+              </w:rPr>
+              <w:t xml:space="preserve"> en </w:t>
+            </w:r>
+            <w:proofErr w:type="spellStart"/>
+            <w:r>
+              <w:rPr>
+                <w:rFonts w:ascii="Calibri" w:hAnsi="Calibri" w:cs="Calibri"/>
+                <w:sz w:val="22"/>
+                <w:szCs w:val="22"/>
+                <w:lang w:val="es-MX" w:eastAsia="es-EC"/>
+              </w:rPr>
+              <w:t>css</w:t>
+            </w:r>
+            <w:proofErr w:type="spellEnd"/>
           </w:p>
         </w:tc>
         <w:tc>
@@ -4411,7 +4429,7 @@
                 <w:szCs w:val="22"/>
                 <w:lang w:val="es-MX" w:eastAsia="es-EC"/>
               </w:rPr>
-              <w:t>Programación web en el servidor</w:t>
+              <w:t>Maquetación</w:t>
             </w:r>
             <w:r>
               <w:rPr>
@@ -4721,7 +4739,7 @@
                 <w:szCs w:val="22"/>
                 <w:lang w:val="es-MX" w:eastAsia="es-EC"/>
               </w:rPr>
-              <w:t>Programación web en el cliente</w:t>
+              <w:t>Diseño usando Bootstrap y JavaScript</w:t>
             </w:r>
           </w:p>
         </w:tc>
@@ -5272,21 +5290,23 @@
           <w:lang w:val="es-MX" w:eastAsia="es-EC"/>
         </w:rPr>
       </w:pPr>
-      <w:bookmarkStart w:id="8" w:name="_Toc526148469"/>
+      <w:bookmarkStart w:id="7" w:name="_Toc526148469"/>
       <w:r>
         <w:rPr>
           <w:lang w:val="es-MX" w:eastAsia="es-EC"/>
         </w:rPr>
         <w:t>Contacto</w:t>
       </w:r>
+      <w:bookmarkEnd w:id="7"/>
+    </w:p>
+    <w:p>
+      <w:pPr>
+        <w:rPr>
+          <w:lang w:val="es-MX" w:eastAsia="es-EC"/>
+        </w:rPr>
+      </w:pPr>
+      <w:bookmarkStart w:id="8" w:name="_GoBack"/>
       <w:bookmarkEnd w:id="8"/>
-    </w:p>
-    <w:p>
-      <w:pPr>
-        <w:rPr>
-          <w:lang w:val="es-MX" w:eastAsia="es-EC"/>
-        </w:rPr>
-      </w:pPr>
     </w:p>
     <w:p>
       <w:pPr>
@@ -5320,20 +5340,14 @@
           <w:rFonts w:ascii="Segoe UI" w:hAnsi="Segoe UI" w:cs="Segoe UI"/>
           <w:sz w:val="18"/>
           <w:szCs w:val="18"/>
-          <w:lang w:val="en-US" w:eastAsia="es-EC"/>
-        </w:rPr>
-      </w:pPr>
-      <w:r>
-        <w:rPr>
-          <w:lang w:val="en-US" w:eastAsia="es-EC"/>
-        </w:rPr>
-        <w:t>Email: luibasantes@gmail.c</w:t>
-      </w:r>
-      <w:r>
-        <w:rPr>
-          <w:lang w:val="en-US" w:eastAsia="es-EC"/>
-        </w:rPr>
-        <w:t>om</w:t>
+          <w:lang w:val="es-EC" w:eastAsia="es-EC"/>
+        </w:rPr>
+      </w:pPr>
+      <w:r>
+        <w:rPr>
+          <w:lang w:val="es-EC" w:eastAsia="es-EC"/>
+        </w:rPr>
+        <w:t>Email: luibasantes@gmail.com</w:t>
       </w:r>
     </w:p>
     <w:p>
@@ -5343,22 +5357,20 @@
           <w:rFonts w:ascii="Segoe UI" w:hAnsi="Segoe UI" w:cs="Segoe UI"/>
           <w:sz w:val="18"/>
           <w:szCs w:val="18"/>
-          <w:lang w:val="en-US" w:eastAsia="es-EC"/>
+          <w:lang w:val="es-EC" w:eastAsia="es-EC"/>
         </w:rPr>
       </w:pPr>
       <w:bookmarkStart w:id="9" w:name="_Toc526148470"/>
-      <w:proofErr w:type="spellStart"/>
-      <w:r>
-        <w:rPr>
-          <w:lang w:val="en-US" w:eastAsia="es-EC"/>
+      <w:r>
+        <w:rPr>
+          <w:lang w:val="es-EC" w:eastAsia="es-EC"/>
         </w:rPr>
         <w:t>Referencias</w:t>
       </w:r>
       <w:bookmarkEnd w:id="9"/>
-      <w:proofErr w:type="spellEnd"/>
-      <w:r>
-        <w:rPr>
-          <w:lang w:val="en-US" w:eastAsia="es-EC"/>
+      <w:r>
+        <w:rPr>
+          <w:lang w:val="es-EC" w:eastAsia="es-EC"/>
         </w:rPr>
         <w:t> </w:t>
       </w:r>
@@ -5370,15 +5382,15 @@
           <w:rFonts w:ascii="Segoe UI" w:hAnsi="Segoe UI" w:cs="Segoe UI"/>
           <w:sz w:val="18"/>
           <w:szCs w:val="18"/>
-          <w:lang w:val="en-US" w:eastAsia="es-EC"/>
-        </w:rPr>
-      </w:pPr>
-      <w:r>
-        <w:rPr>
-          <w:rFonts w:ascii="Calibri" w:hAnsi="Calibri" w:cs="Calibri"/>
-          <w:sz w:val="22"/>
-          <w:szCs w:val="22"/>
-          <w:lang w:val="en-US" w:eastAsia="es-EC"/>
+          <w:lang w:val="es-EC" w:eastAsia="es-EC"/>
+        </w:rPr>
+      </w:pPr>
+      <w:r>
+        <w:rPr>
+          <w:rFonts w:ascii="Calibri" w:hAnsi="Calibri" w:cs="Calibri"/>
+          <w:sz w:val="22"/>
+          <w:szCs w:val="22"/>
+          <w:lang w:val="es-EC" w:eastAsia="es-EC"/>
         </w:rPr>
         <w:t> </w:t>
       </w:r>
@@ -5399,7 +5411,7 @@
           <w:rFonts w:ascii="Calibri" w:hAnsi="Calibri" w:cs="Calibri"/>
           <w:sz w:val="22"/>
           <w:szCs w:val="22"/>
-          <w:lang w:val="en-US" w:eastAsia="es-EC"/>
+          <w:lang w:val="es-EC" w:eastAsia="es-EC"/>
         </w:rPr>
         <w:t xml:space="preserve"> </w:t>
       </w:r>
@@ -5590,16 +5602,7 @@
           <w:szCs w:val="22"/>
           <w:lang w:val="en-US" w:eastAsia="es-EC"/>
         </w:rPr>
-        <w:t xml:space="preserve"> </w:t>
-      </w:r>
-      <w:r>
-        <w:rPr>
-          <w:rFonts w:ascii="Calibri" w:hAnsi="Calibri" w:cs="Calibri"/>
-          <w:sz w:val="22"/>
-          <w:szCs w:val="22"/>
-          <w:lang w:val="en-US" w:eastAsia="es-EC"/>
-        </w:rPr>
-        <w:t>[1] </w:t>
+        <w:t xml:space="preserve"> [1] </w:t>
       </w:r>
       <w:r>
         <w:rPr>
@@ -5672,27 +5675,7 @@
             <w:szCs w:val="21"/>
             <w:lang w:val="en-US" w:eastAsia="es-EC"/>
           </w:rPr>
-          <w:t>https://www.synergyecuador.com/?gclid=CjwKCAjw0oveBRAmEiwAzf6_rKg0EvgC2Cyd0G4G1Onrri4e4b4aV9f_id7K0thbhmYEnF</w:t>
-        </w:r>
-        <w:r>
-          <w:rPr>
-            <w:rFonts w:ascii="Segoe UI" w:hAnsi="Segoe UI" w:cs="Segoe UI"/>
-            <w:color w:val="0000FF"/>
-            <w:sz w:val="21"/>
-            <w:szCs w:val="21"/>
-            <w:lang w:val="en-US" w:eastAsia="es-EC"/>
-          </w:rPr>
-          <w:t>a</w:t>
-        </w:r>
-        <w:r>
-          <w:rPr>
-            <w:rFonts w:ascii="Segoe UI" w:hAnsi="Segoe UI" w:cs="Segoe UI"/>
-            <w:color w:val="0000FF"/>
-            <w:sz w:val="21"/>
-            <w:szCs w:val="21"/>
-            <w:lang w:val="en-US" w:eastAsia="es-EC"/>
-          </w:rPr>
-          <w:t>Od6Q6ORoCcOwQAvD_BwE</w:t>
+          <w:t>https://www.synergyecuador.com/?gclid=CjwKCAjw0oveBRAmEiwAzf6_rKg0EvgC2Cyd0G4G1Onrri4e4b4aV9f_id7K0thbhmYEnFaOd6Q6ORoCcOwQAvD_BwE</w:t>
         </w:r>
       </w:hyperlink>
     </w:p>
@@ -6360,6 +6343,7 @@
     <w:lsdException w:name="HTML Sample" w:semiHidden="1" w:unhideWhenUsed="1"/>
     <w:lsdException w:name="HTML Typewriter" w:semiHidden="1" w:unhideWhenUsed="1"/>
     <w:lsdException w:name="HTML Variable" w:semiHidden="1" w:unhideWhenUsed="1"/>
+    <w:lsdException w:name="Normal Table" w:semiHidden="1" w:unhideWhenUsed="1"/>
     <w:lsdException w:name="annotation subject" w:semiHidden="1" w:unhideWhenUsed="1"/>
     <w:lsdException w:name="No List" w:semiHidden="1" w:unhideWhenUsed="1"/>
     <w:lsdException w:name="Outline List 1" w:semiHidden="1" w:unhideWhenUsed="1"/>
@@ -6403,8 +6387,10 @@
     <w:lsdException w:name="Table Elegant" w:semiHidden="1" w:unhideWhenUsed="1"/>
     <w:lsdException w:name="Table Professional" w:semiHidden="1" w:unhideWhenUsed="1"/>
     <w:lsdException w:name="Table Subtle 1" w:semiHidden="1" w:unhideWhenUsed="1"/>
+    <w:lsdException w:name="Table Subtle 2" w:semiHidden="1" w:unhideWhenUsed="1"/>
     <w:lsdException w:name="Table Web 1" w:semiHidden="1" w:unhideWhenUsed="1"/>
     <w:lsdException w:name="Table Web 2" w:semiHidden="1" w:unhideWhenUsed="1"/>
+    <w:lsdException w:name="Table Web 3" w:semiHidden="1" w:unhideWhenUsed="1"/>
     <w:lsdException w:name="Balloon Text" w:semiHidden="1" w:unhideWhenUsed="1"/>
     <w:lsdException w:name="Table Grid" w:uiPriority="39"/>
     <w:lsdException w:name="Table Theme" w:semiHidden="1" w:unhideWhenUsed="1"/>
@@ -7118,7 +7104,7 @@
 </file>
 
 <file path=customXml/itemProps1.xml><?xml version="1.0" encoding="utf-8"?>
-<ds:datastoreItem xmlns:ds="http://schemas.openxmlformats.org/officeDocument/2006/customXml" ds:itemID="{BEFEAE9A-1C9F-490B-8F14-CB77B299459B}">
+<ds:datastoreItem xmlns:ds="http://schemas.openxmlformats.org/officeDocument/2006/customXml" ds:itemID="{A3D59091-A0E1-4EB9-A8A0-31BDBF6EB10B}">
   <ds:schemaRefs>
     <ds:schemaRef ds:uri="http://schemas.openxmlformats.org/officeDocument/2006/bibliography"/>
   </ds:schemaRefs>

</xml_diff>